<commit_message>
Added documentation of HeapNode to word Doc
</commit_message>
<xml_diff>
--- a/תיעוד ומדידות.docx
+++ b/תיעוד ומדידות.docx
@@ -67,8 +67,6 @@
         </w:rPr>
         <w:t>FibonacciHeap</w:t>
       </w:r>
-      <w:bookmarkStart w:id="0" w:name="_GoBack"/>
-      <w:bookmarkEnd w:id="0"/>
     </w:p>
     <w:p>
       <w:pPr>
@@ -145,7 +143,7 @@
     <w:p>
       <w:pPr>
         <w:rPr>
-          <w:rFonts w:cs="Arial" w:hint="cs"/>
+          <w:rFonts w:cs="Arial"/>
           <w:rtl/>
         </w:rPr>
       </w:pPr>
@@ -776,7 +774,7 @@
     <w:p>
       <w:pPr>
         <w:rPr>
-          <w:rFonts w:cs="Arial" w:hint="cs"/>
+          <w:rFonts w:cs="Arial"/>
           <w:rtl/>
         </w:rPr>
       </w:pPr>
@@ -825,7 +823,7 @@
     <w:p>
       <w:pPr>
         <w:rPr>
-          <w:rFonts w:cs="Arial" w:hint="cs"/>
+          <w:rFonts w:cs="Arial"/>
           <w:rtl/>
         </w:rPr>
       </w:pPr>
@@ -874,7 +872,7 @@
     <w:p>
       <w:pPr>
         <w:rPr>
-          <w:rFonts w:cs="Arial" w:hint="cs"/>
+          <w:rFonts w:cs="Arial"/>
           <w:rtl/>
         </w:rPr>
       </w:pPr>
@@ -923,7 +921,7 @@
     <w:p>
       <w:pPr>
         <w:rPr>
-          <w:rFonts w:cs="Arial" w:hint="cs"/>
+          <w:rFonts w:cs="Arial"/>
           <w:rtl/>
         </w:rPr>
       </w:pPr>
@@ -980,7 +978,7 @@
     <w:p>
       <w:pPr>
         <w:rPr>
-          <w:rFonts w:cs="Arial" w:hint="cs"/>
+          <w:rFonts w:cs="Arial"/>
           <w:rtl/>
         </w:rPr>
       </w:pPr>
@@ -1015,7 +1013,7 @@
     <w:p>
       <w:pPr>
         <w:rPr>
-          <w:rFonts w:cs="Arial" w:hint="cs"/>
+          <w:rFonts w:cs="Arial"/>
           <w:rtl/>
         </w:rPr>
       </w:pPr>
@@ -1064,31 +1062,285 @@
     <w:p>
       <w:pPr>
         <w:rPr>
-          <w:rFonts w:cs="Arial" w:hint="cs"/>
-          <w:rtl/>
-        </w:rPr>
-      </w:pPr>
-    </w:p>
-    <w:p>
-      <w:pPr>
-        <w:rPr>
-          <w:rtl/>
-        </w:rPr>
-      </w:pPr>
-      <w:r>
-        <w:rPr>
-          <w:rFonts w:hint="cs"/>
-          <w:rtl/>
-        </w:rPr>
-        <w:t>*להוסיף תיעוד של הפונקציות כאן, בעיקר אלו שקשורות לסימון*</w:t>
-      </w:r>
-    </w:p>
-    <w:p>
-      <w:pPr>
-        <w:rPr>
-          <w:rtl/>
-        </w:rPr>
-      </w:pPr>
+          <w:rFonts w:cs="Arial"/>
+          <w:u w:val="single"/>
+          <w:rtl/>
+        </w:rPr>
+      </w:pPr>
+      <w:r>
+        <w:rPr>
+          <w:rFonts w:cs="Arial" w:hint="cs"/>
+          <w:u w:val="single"/>
+          <w:rtl/>
+        </w:rPr>
+        <w:t>מתודות</w:t>
+      </w:r>
+      <w:r>
+        <w:rPr>
+          <w:rFonts w:cs="Arial" w:hint="cs"/>
+          <w:u w:val="single"/>
+          <w:rtl/>
+        </w:rPr>
+        <w:t xml:space="preserve"> </w:t>
+      </w:r>
+      <w:r>
+        <w:rPr>
+          <w:rFonts w:cs="Arial"/>
+          <w:u w:val="single"/>
+          <w:rtl/>
+        </w:rPr>
+        <w:t>–</w:t>
+      </w:r>
+      <w:r>
+        <w:rPr>
+          <w:rFonts w:cs="Arial" w:hint="cs"/>
+          <w:u w:val="single"/>
+          <w:rtl/>
+        </w:rPr>
+        <w:t xml:space="preserve"> כולן </w:t>
+      </w:r>
+      <w:r>
+        <w:rPr>
+          <w:rFonts w:cs="Arial"/>
+          <w:u w:val="single"/>
+        </w:rPr>
+        <w:t>O(1)</w:t>
+      </w:r>
+    </w:p>
+    <w:p>
+      <w:pPr>
+        <w:rPr>
+          <w:rFonts w:cs="Arial" w:hint="cs"/>
+          <w:rtl/>
+        </w:rPr>
+      </w:pPr>
+      <w:r>
+        <w:rPr>
+          <w:rFonts w:cs="Arial" w:hint="cs"/>
+          <w:rtl/>
+        </w:rPr>
+        <w:t xml:space="preserve">מתודות </w:t>
+      </w:r>
+      <w:proofErr w:type="spellStart"/>
+      <w:r>
+        <w:rPr>
+          <w:rFonts w:cs="Arial"/>
+        </w:rPr>
+        <w:t>get,set</w:t>
+      </w:r>
+      <w:proofErr w:type="spellEnd"/>
+      <w:r>
+        <w:rPr>
+          <w:rFonts w:cs="Arial" w:hint="cs"/>
+          <w:rtl/>
+        </w:rPr>
+        <w:t xml:space="preserve"> סטנדרטיות</w:t>
+      </w:r>
+      <w:r>
+        <w:rPr>
+          <w:rFonts w:cs="Arial" w:hint="cs"/>
+          <w:rtl/>
+        </w:rPr>
+        <w:t>.</w:t>
+      </w:r>
+    </w:p>
+    <w:p>
+      <w:pPr>
+        <w:rPr>
+          <w:rtl/>
+        </w:rPr>
+      </w:pPr>
+      <w:r>
+        <w:lastRenderedPageBreak/>
+        <w:t xml:space="preserve">public void </w:t>
+      </w:r>
+      <w:proofErr w:type="gramStart"/>
+      <w:r>
+        <w:t>unmark(</w:t>
+      </w:r>
+      <w:proofErr w:type="gramEnd"/>
+      <w:r>
+        <w:t>)</w:t>
+      </w:r>
+      <w:r>
+        <w:rPr>
+          <w:rFonts w:hint="cs"/>
+          <w:rtl/>
+        </w:rPr>
+        <w:t xml:space="preserve"> </w:t>
+      </w:r>
+      <w:r>
+        <w:rPr>
+          <w:rtl/>
+        </w:rPr>
+        <w:t>–</w:t>
+      </w:r>
+      <w:r>
+        <w:rPr>
+          <w:rFonts w:hint="cs"/>
+          <w:rtl/>
+        </w:rPr>
+        <w:t xml:space="preserve"> </w:t>
+      </w:r>
+      <w:r>
+        <w:rPr>
+          <w:rFonts w:hint="cs"/>
+          <w:rtl/>
+        </w:rPr>
+        <w:t>אם הצומת מסומנת, הורד את הסימון (והחסר את כמות הסימונים בעץ בהתאם)</w:t>
+      </w:r>
+    </w:p>
+    <w:p>
+      <w:pPr>
+        <w:rPr>
+          <w:rtl/>
+        </w:rPr>
+      </w:pPr>
+      <w:r>
+        <w:t xml:space="preserve">public void </w:t>
+      </w:r>
+      <w:proofErr w:type="gramStart"/>
+      <w:r>
+        <w:t>mark(</w:t>
+      </w:r>
+      <w:proofErr w:type="gramEnd"/>
+      <w:r>
+        <w:t>)</w:t>
+      </w:r>
+      <w:r>
+        <w:rPr>
+          <w:rFonts w:hint="cs"/>
+          <w:rtl/>
+        </w:rPr>
+        <w:t xml:space="preserve"> </w:t>
+      </w:r>
+      <w:r>
+        <w:rPr>
+          <w:rtl/>
+        </w:rPr>
+        <w:t>–</w:t>
+      </w:r>
+      <w:r>
+        <w:rPr>
+          <w:rFonts w:hint="cs"/>
+          <w:rtl/>
+        </w:rPr>
+        <w:t xml:space="preserve"> </w:t>
+      </w:r>
+      <w:r>
+        <w:rPr>
+          <w:rFonts w:hint="cs"/>
+          <w:rtl/>
+        </w:rPr>
+        <w:t xml:space="preserve">אם הצומת אינו מסומן ואינו שורש, </w:t>
+      </w:r>
+      <w:r>
+        <w:rPr>
+          <w:rFonts w:hint="cs"/>
+          <w:rtl/>
+        </w:rPr>
+        <w:t>סמן אותו והעלה את כמות הסימונים בעץ בהתאם.</w:t>
+      </w:r>
+    </w:p>
+    <w:p>
+      <w:pPr>
+        <w:rPr>
+          <w:rtl/>
+        </w:rPr>
+      </w:pPr>
+      <w:r>
+        <w:t xml:space="preserve">public void </w:t>
+      </w:r>
+      <w:proofErr w:type="gramStart"/>
+      <w:r>
+        <w:t>cut(</w:t>
+      </w:r>
+      <w:proofErr w:type="spellStart"/>
+      <w:proofErr w:type="gramEnd"/>
+      <w:r>
+        <w:t>HeapNode</w:t>
+      </w:r>
+      <w:proofErr w:type="spellEnd"/>
+      <w:r>
+        <w:t xml:space="preserve"> child)</w:t>
+      </w:r>
+      <w:r>
+        <w:rPr>
+          <w:rFonts w:hint="cs"/>
+          <w:rtl/>
+        </w:rPr>
+        <w:t xml:space="preserve"> </w:t>
+      </w:r>
+      <w:r>
+        <w:rPr>
+          <w:rtl/>
+        </w:rPr>
+        <w:t>–</w:t>
+      </w:r>
+      <w:r>
+        <w:rPr>
+          <w:rFonts w:hint="cs"/>
+          <w:rtl/>
+        </w:rPr>
+        <w:t xml:space="preserve"> עושה את פעולת ה-</w:t>
+      </w:r>
+      <w:r>
+        <w:t>cut</w:t>
+      </w:r>
+      <w:r>
+        <w:rPr>
+          <w:rFonts w:hint="cs"/>
+          <w:rtl/>
+        </w:rPr>
+        <w:t xml:space="preserve"> (מנתק את הילד מהאב)</w:t>
+      </w:r>
+    </w:p>
+    <w:p>
+      <w:pPr>
+        <w:rPr>
+          <w:rtl/>
+        </w:rPr>
+      </w:pPr>
+      <w:r>
+        <w:t xml:space="preserve">public int </w:t>
+      </w:r>
+      <w:proofErr w:type="spellStart"/>
+      <w:proofErr w:type="gramStart"/>
+      <w:r>
+        <w:t>getRank</w:t>
+      </w:r>
+      <w:proofErr w:type="spellEnd"/>
+      <w:r>
+        <w:t>(</w:t>
+      </w:r>
+      <w:proofErr w:type="gramEnd"/>
+      <w:r>
+        <w:t>)</w:t>
+      </w:r>
+      <w:r>
+        <w:rPr>
+          <w:rFonts w:hint="cs"/>
+          <w:rtl/>
+        </w:rPr>
+        <w:t xml:space="preserve"> </w:t>
+      </w:r>
+      <w:r>
+        <w:rPr>
+          <w:rtl/>
+        </w:rPr>
+        <w:t>–</w:t>
+      </w:r>
+      <w:r>
+        <w:rPr>
+          <w:rFonts w:hint="cs"/>
+          <w:rtl/>
+        </w:rPr>
+        <w:t xml:space="preserve"> מחזירה את הדרגה של הצומת (גודל רשימת ילדיו)</w:t>
+      </w:r>
+    </w:p>
+    <w:p>
+      <w:bookmarkStart w:id="0" w:name="_GoBack"/>
+      <w:bookmarkEnd w:id="0"/>
     </w:p>
     <w:p>
       <w:pPr>
@@ -1110,7 +1362,6 @@
           <w:u w:val="single"/>
           <w:rtl/>
         </w:rPr>
-        <w:lastRenderedPageBreak/>
         <w:t xml:space="preserve">מחלקת </w:t>
       </w:r>
       <w:proofErr w:type="spellStart"/>
@@ -1129,7 +1380,6 @@
     <w:p>
       <w:pPr>
         <w:rPr>
-          <w:rFonts w:hint="cs"/>
           <w:rtl/>
         </w:rPr>
       </w:pPr>
@@ -1232,7 +1482,7 @@
     </w:p>
     <w:tbl>
       <w:tblPr>
-        <w:tblStyle w:val="a3"/>
+        <w:tblStyle w:val="TableGrid"/>
         <w:tblW w:w="0" w:type="auto"/>
         <w:tblLook w:val="04A0" w:firstRow="1" w:lastRow="0" w:firstColumn="1" w:lastColumn="0" w:noHBand="0" w:noVBand="1"/>
       </w:tblPr>
@@ -1666,23 +1916,7 @@
           <w:rFonts w:hint="cs"/>
           <w:rtl/>
         </w:rPr>
-        <w:t xml:space="preserve"> בערימת </w:t>
-      </w:r>
-      <w:proofErr w:type="spellStart"/>
-      <w:r>
-        <w:rPr>
-          <w:rFonts w:hint="cs"/>
-          <w:rtl/>
-        </w:rPr>
-        <w:t>פיבונאצ'י</w:t>
-      </w:r>
-      <w:proofErr w:type="spellEnd"/>
-      <w:r>
-        <w:rPr>
-          <w:rFonts w:hint="cs"/>
-          <w:rtl/>
-        </w:rPr>
-        <w:t xml:space="preserve"> לוקחת </w:t>
+        <w:t xml:space="preserve"> בערימת פיבונאצ'י לוקחת </w:t>
       </w:r>
       <w:r>
         <w:t>amortized(O(1))</w:t>
@@ -1833,7 +2067,7 @@
     </w:p>
     <w:tbl>
       <w:tblPr>
-        <w:tblStyle w:val="a3"/>
+        <w:tblStyle w:val="TableGrid"/>
         <w:tblW w:w="0" w:type="auto"/>
         <w:tblLook w:val="04A0" w:firstRow="1" w:lastRow="0" w:firstColumn="1" w:lastColumn="0" w:noHBand="0" w:noVBand="1"/>
       </w:tblPr>
@@ -2243,6 +2477,7 @@
           <w:rFonts w:hint="cs"/>
           <w:rtl/>
         </w:rPr>
+        <w:lastRenderedPageBreak/>
         <w:t>הסבר:</w:t>
       </w:r>
     </w:p>
@@ -2642,23 +2877,7 @@
           <w:rFonts w:hint="cs"/>
           <w:rtl/>
         </w:rPr>
-        <w:t xml:space="preserve"> </w:t>
-      </w:r>
-      <w:proofErr w:type="spellStart"/>
-      <w:r>
-        <w:rPr>
-          <w:rFonts w:hint="cs"/>
-          <w:rtl/>
-        </w:rPr>
-        <w:t>וכו</w:t>
-      </w:r>
-      <w:proofErr w:type="spellEnd"/>
-      <w:r>
-        <w:rPr>
-          <w:rFonts w:hint="cs"/>
-          <w:rtl/>
-        </w:rPr>
-        <w:t>'</w:t>
+        <w:t xml:space="preserve"> וכו'</w:t>
       </w:r>
       <w:r>
         <w:rPr>
@@ -3343,20 +3562,19 @@
     <w:lsdException w:name="Hashtag" w:semiHidden="1" w:unhideWhenUsed="1"/>
     <w:lsdException w:name="Unresolved Mention" w:semiHidden="1" w:unhideWhenUsed="1"/>
   </w:latentStyles>
-  <w:style w:type="paragraph" w:default="1" w:styleId="a">
+  <w:style w:type="paragraph" w:default="1" w:styleId="Normal">
     <w:name w:val="Normal"/>
     <w:qFormat/>
     <w:pPr>
       <w:bidi/>
     </w:pPr>
   </w:style>
-  <w:style w:type="character" w:default="1" w:styleId="a0">
+  <w:style w:type="character" w:default="1" w:styleId="DefaultParagraphFont">
     <w:name w:val="Default Paragraph Font"/>
     <w:uiPriority w:val="1"/>
-    <w:semiHidden/>
     <w:unhideWhenUsed/>
   </w:style>
-  <w:style w:type="table" w:default="1" w:styleId="a1">
+  <w:style w:type="table" w:default="1" w:styleId="TableNormal">
     <w:name w:val="Normal Table"/>
     <w:uiPriority w:val="99"/>
     <w:semiHidden/>
@@ -3371,15 +3589,15 @@
       </w:tblCellMar>
     </w:tblPr>
   </w:style>
-  <w:style w:type="numbering" w:default="1" w:styleId="a2">
+  <w:style w:type="numbering" w:default="1" w:styleId="NoList">
     <w:name w:val="No List"/>
     <w:uiPriority w:val="99"/>
     <w:semiHidden/>
     <w:unhideWhenUsed/>
   </w:style>
-  <w:style w:type="table" w:styleId="a3">
+  <w:style w:type="table" w:styleId="TableGrid">
     <w:name w:val="Table Grid"/>
-    <w:basedOn w:val="a1"/>
+    <w:basedOn w:val="TableNormal"/>
     <w:uiPriority w:val="39"/>
     <w:rsid w:val="00B320AB"/>
     <w:pPr>

</xml_diff>